<commit_message>
Formula 1 + new project
</commit_message>
<xml_diff>
--- a/Bitácora del capitán.docx
+++ b/Bitácora del capitán.docx
@@ -514,15 +514,13 @@
           <w:rFonts w:ascii="Georgia Pro" w:hAnsi="Georgia Pro"/>
           <w:sz w:val="32"/>
           <w:szCs w:val="32"/>
-          <w:lang w:val="es-AR"/>
-        </w:rPr>
-      </w:pPr>
-      <w:r>
-        <w:rPr>
-          <w:rFonts w:ascii="Georgia Pro" w:hAnsi="Georgia Pro"/>
-          <w:sz w:val="32"/>
-          <w:szCs w:val="32"/>
-          <w:lang w:val="es-AR"/>
+        </w:rPr>
+      </w:pPr>
+      <w:r>
+        <w:rPr>
+          <w:rFonts w:ascii="Georgia Pro" w:hAnsi="Georgia Pro"/>
+          <w:sz w:val="32"/>
+          <w:szCs w:val="32"/>
         </w:rPr>
         <w:t>18:50:</w:t>
       </w:r>
@@ -540,7 +538,6 @@
           <w:rFonts w:ascii="Georgia Pro" w:hAnsi="Georgia Pro"/>
           <w:sz w:val="32"/>
           <w:szCs w:val="32"/>
-          <w:lang w:val="es-AR"/>
         </w:rPr>
         <w:tab/>
       </w:r>
@@ -594,23 +591,7 @@
           <w:sz w:val="32"/>
           <w:szCs w:val="32"/>
         </w:rPr>
-        <w:t>“</w:t>
-      </w:r>
-      <w:r>
-        <w:rPr>
-          <w:rFonts w:ascii="Georgia Pro" w:hAnsi="Georgia Pro"/>
-          <w:sz w:val="32"/>
-          <w:szCs w:val="32"/>
-        </w:rPr>
-        <w:t>The value of the positionText attribute is either an integer (finishing position), “R” (retired), “D” (disqualified), “E” (excluded), “W” (withdrawn), “F” (failed to qualify) or “N” (not classified). A grid position value of ‘0’ indicates the driver started from the pit lane.</w:t>
-      </w:r>
-      <w:r>
-        <w:rPr>
-          <w:rFonts w:ascii="Georgia Pro" w:hAnsi="Georgia Pro"/>
-          <w:sz w:val="32"/>
-          <w:szCs w:val="32"/>
-        </w:rPr>
-        <w:t>”</w:t>
+        <w:t>“The value of the positionText attribute is either an integer (finishing position), “R” (retired), “D” (disqualified), “E” (excluded), “W” (withdrawn), “F” (failed to qualify) or “N” (not classified). A grid position value of ‘0’ indicates the driver started from the pit lane.”</w:t>
       </w:r>
       <w:r>
         <w:rPr>
@@ -627,6 +608,7 @@
           <w:rFonts w:ascii="Georgia Pro" w:hAnsi="Georgia Pro"/>
           <w:sz w:val="32"/>
           <w:szCs w:val="32"/>
+          <w:lang w:val="es-MX"/>
         </w:rPr>
       </w:pPr>
       <w:r>
@@ -793,6 +775,7 @@
           <w:color w:val="000000"/>
           <w:sz w:val="19"/>
           <w:szCs w:val="19"/>
+          <w:lang w:val="es-MX"/>
         </w:rPr>
       </w:pPr>
       <w:r>
@@ -801,6 +784,7 @@
           <w:color w:val="0000FF"/>
           <w:sz w:val="19"/>
           <w:szCs w:val="19"/>
+          <w:lang w:val="es-MX"/>
         </w:rPr>
         <w:t>WHERE</w:t>
       </w:r>
@@ -810,6 +794,7 @@
           <w:color w:val="000000"/>
           <w:sz w:val="19"/>
           <w:szCs w:val="19"/>
+          <w:lang w:val="es-MX"/>
         </w:rPr>
         <w:t xml:space="preserve"> </w:t>
       </w:r>
@@ -819,6 +804,7 @@
           <w:color w:val="0000FF"/>
           <w:sz w:val="19"/>
           <w:szCs w:val="19"/>
+          <w:lang w:val="es-MX"/>
         </w:rPr>
         <w:t>status</w:t>
       </w:r>
@@ -828,6 +814,7 @@
           <w:color w:val="000000"/>
           <w:sz w:val="19"/>
           <w:szCs w:val="19"/>
+          <w:lang w:val="es-MX"/>
         </w:rPr>
         <w:t xml:space="preserve"> </w:t>
       </w:r>
@@ -837,6 +824,7 @@
           <w:color w:val="808080"/>
           <w:sz w:val="19"/>
           <w:szCs w:val="19"/>
+          <w:lang w:val="es-MX"/>
         </w:rPr>
         <w:t>=</w:t>
       </w:r>
@@ -846,6 +834,7 @@
           <w:color w:val="000000"/>
           <w:sz w:val="19"/>
           <w:szCs w:val="19"/>
+          <w:lang w:val="es-MX"/>
         </w:rPr>
         <w:t xml:space="preserve"> </w:t>
       </w:r>
@@ -855,6 +844,7 @@
           <w:color w:val="FF0000"/>
           <w:sz w:val="19"/>
           <w:szCs w:val="19"/>
+          <w:lang w:val="es-MX"/>
         </w:rPr>
         <w:t>'\N'</w:t>
       </w:r>
@@ -864,6 +854,7 @@
           <w:color w:val="808080"/>
           <w:sz w:val="19"/>
           <w:szCs w:val="19"/>
+          <w:lang w:val="es-MX"/>
         </w:rPr>
         <w:t>;</w:t>
       </w:r>
@@ -874,6 +865,7 @@
           <w:rFonts w:ascii="Georgia Pro" w:hAnsi="Georgia Pro"/>
           <w:sz w:val="32"/>
           <w:szCs w:val="32"/>
+          <w:lang w:val="es-MX"/>
         </w:rPr>
       </w:pPr>
     </w:p>
@@ -921,6 +913,189 @@
           <w:lang w:val="es-MX"/>
         </w:rPr>
         <w:t>N’ por NULL. Lo voy a aplicar a todas las tablas del modelo.</w:t>
+      </w:r>
+    </w:p>
+    <w:p>
+      <w:pPr>
+        <w:rPr>
+          <w:rFonts w:ascii="Georgia Pro" w:hAnsi="Georgia Pro"/>
+          <w:sz w:val="32"/>
+          <w:szCs w:val="32"/>
+          <w:lang w:val="es-MX"/>
+        </w:rPr>
+      </w:pPr>
+    </w:p>
+    <w:p>
+      <w:pPr>
+        <w:rPr>
+          <w:rFonts w:ascii="Georgia Pro" w:hAnsi="Georgia Pro"/>
+          <w:sz w:val="32"/>
+          <w:szCs w:val="32"/>
+          <w:lang w:val="es-AR"/>
+        </w:rPr>
+      </w:pPr>
+      <w:r>
+        <w:rPr>
+          <w:rFonts w:ascii="Georgia Pro" w:hAnsi="Georgia Pro"/>
+          <w:sz w:val="32"/>
+          <w:szCs w:val="32"/>
+          <w:lang w:val="es-MX"/>
+        </w:rPr>
+        <w:t>6/01/2024, s</w:t>
+      </w:r>
+      <w:r>
+        <w:rPr>
+          <w:rFonts w:ascii="Georgia Pro" w:hAnsi="Georgia Pro"/>
+          <w:sz w:val="32"/>
+          <w:szCs w:val="32"/>
+          <w:lang w:val="es-AR"/>
+        </w:rPr>
+        <w:t>ábado 18:08</w:t>
+      </w:r>
+    </w:p>
+    <w:p>
+      <w:pPr>
+        <w:rPr>
+          <w:rFonts w:ascii="Georgia Pro" w:hAnsi="Georgia Pro"/>
+          <w:sz w:val="32"/>
+          <w:szCs w:val="32"/>
+          <w:lang w:val="es-AR"/>
+        </w:rPr>
+      </w:pPr>
+      <w:r>
+        <w:rPr>
+          <w:rFonts w:ascii="Georgia Pro" w:hAnsi="Georgia Pro"/>
+          <w:sz w:val="32"/>
+          <w:szCs w:val="32"/>
+          <w:lang w:val="es-AR"/>
+        </w:rPr>
+        <w:tab/>
+        <w:t>Estuve como 2 horas intentando solucionar un problemita con el import flat file en SSMS, por qué carajo no me daba . en una de las columnas, en vez de ser 13.25, me lo mostraba como 1325. Parece que es un problema de mi configuración de Windows, así que hice Panel de Control</w:t>
+      </w:r>
+      <w:r>
+        <w:rPr>
+          <w:rFonts w:ascii="Georgia Pro" w:hAnsi="Georgia Pro"/>
+          <w:sz w:val="32"/>
+          <w:szCs w:val="32"/>
+          <w:lang w:val="es-MX"/>
+        </w:rPr>
+        <w:t>&gt;</w:t>
+      </w:r>
+      <w:r>
+        <w:rPr>
+          <w:rFonts w:ascii="Georgia Pro" w:hAnsi="Georgia Pro"/>
+          <w:sz w:val="32"/>
+          <w:szCs w:val="32"/>
+          <w:lang w:val="es-MX"/>
+        </w:rPr>
+        <w:t>Reloj y Región&gt;Región</w:t>
+      </w:r>
+      <w:r>
+        <w:rPr>
+          <w:rFonts w:ascii="Georgia Pro" w:hAnsi="Georgia Pro"/>
+          <w:sz w:val="32"/>
+          <w:szCs w:val="32"/>
+          <w:lang w:val="es-MX"/>
+        </w:rPr>
+        <w:t>&gt;</w:t>
+      </w:r>
+      <w:r>
+        <w:rPr>
+          <w:rFonts w:ascii="Georgia Pro" w:hAnsi="Georgia Pro"/>
+          <w:sz w:val="32"/>
+          <w:szCs w:val="32"/>
+          <w:lang w:val="es-MX"/>
+        </w:rPr>
+        <w:t>Configuraci</w:t>
+      </w:r>
+      <w:r>
+        <w:rPr>
+          <w:rFonts w:ascii="Georgia Pro" w:hAnsi="Georgia Pro"/>
+          <w:sz w:val="32"/>
+          <w:szCs w:val="32"/>
+          <w:lang w:val="es-AR"/>
+        </w:rPr>
+        <w:t>ón Adicional Y ahí cambié , por . para separador de decimales, y al revés para los miles.</w:t>
+      </w:r>
+    </w:p>
+    <w:p>
+      <w:pPr>
+        <w:rPr>
+          <w:rFonts w:ascii="Georgia Pro" w:hAnsi="Georgia Pro"/>
+          <w:sz w:val="32"/>
+          <w:szCs w:val="32"/>
+          <w:lang w:val="es-MX"/>
+        </w:rPr>
+      </w:pPr>
+      <w:r>
+        <w:rPr>
+          <w:rFonts w:ascii="Georgia Pro" w:hAnsi="Georgia Pro"/>
+          <w:sz w:val="32"/>
+          <w:szCs w:val="32"/>
+          <w:lang w:val="es-AR"/>
+        </w:rPr>
+        <w:tab/>
+        <w:t>Me salv</w:t>
+      </w:r>
+      <w:r>
+        <w:rPr>
+          <w:rFonts w:ascii="Georgia Pro" w:hAnsi="Georgia Pro"/>
+          <w:sz w:val="32"/>
+          <w:szCs w:val="32"/>
+          <w:lang w:val="es-MX"/>
+        </w:rPr>
+        <w:t>ó StackOverflow, aunque la respuesta me la había dado antes ChatGPT:</w:t>
+      </w:r>
+    </w:p>
+    <w:p>
+      <w:pPr>
+        <w:rPr>
+          <w:rFonts w:ascii="Georgia Pro" w:hAnsi="Georgia Pro"/>
+          <w:sz w:val="32"/>
+          <w:szCs w:val="32"/>
+          <w:lang w:val="es-MX"/>
+        </w:rPr>
+      </w:pPr>
+      <w:r>
+        <w:rPr>
+          <w:noProof/>
+        </w:rPr>
+        <w:lastRenderedPageBreak/>
+        <w:drawing>
+          <wp:inline distT="0" distB="0" distL="0" distR="0" wp14:anchorId="4C695ED4" wp14:editId="4C883646">
+            <wp:extent cx="5400040" cy="3035935"/>
+            <wp:effectExtent l="0" t="0" r="0" b="0"/>
+            <wp:docPr id="1068310565" name="Picture 1"/>
+            <wp:cNvGraphicFramePr>
+              <a:graphicFrameLocks xmlns:a="http://schemas.openxmlformats.org/drawingml/2006/main" noChangeAspect="1"/>
+            </wp:cNvGraphicFramePr>
+            <a:graphic xmlns:a="http://schemas.openxmlformats.org/drawingml/2006/main">
+              <a:graphicData uri="http://schemas.openxmlformats.org/drawingml/2006/picture">
+                <pic:pic xmlns:pic="http://schemas.openxmlformats.org/drawingml/2006/picture">
+                  <pic:nvPicPr>
+                    <pic:cNvPr id="1068310565" name=""/>
+                    <pic:cNvPicPr/>
+                  </pic:nvPicPr>
+                  <pic:blipFill>
+                    <a:blip r:embed="rId5"/>
+                    <a:stretch>
+                      <a:fillRect/>
+                    </a:stretch>
+                  </pic:blipFill>
+                  <pic:spPr>
+                    <a:xfrm>
+                      <a:off x="0" y="0"/>
+                      <a:ext cx="5400040" cy="3035935"/>
+                    </a:xfrm>
+                    <a:prstGeom prst="rect">
+                      <a:avLst/>
+                    </a:prstGeom>
+                  </pic:spPr>
+                </pic:pic>
+              </a:graphicData>
+            </a:graphic>
+          </wp:inline>
+        </w:drawing>
       </w:r>
     </w:p>
     <w:p>

</xml_diff>